<commit_message>
added Oct 13 notes
</commit_message>
<xml_diff>
--- a/Advisor Meeting Notes.docx
+++ b/Advisor Meeting Notes.docx
@@ -191,6 +191,42 @@
       </w:pPr>
       <w:r>
         <w:t>10/13/2025</w:t>
+      </w:r>
+    </w:p>
+    <w:p>
+      <w:pPr>
+        <w:pStyle w:val="ListParagraph"/>
+        <w:numPr>
+          <w:ilvl w:val="1"/>
+          <w:numId w:val="1"/>
+        </w:numPr>
+      </w:pPr>
+      <w:r>
+        <w:t>Next in person advisor meeting we should have something to present (think mockup, does not necessarily need to be functional)</w:t>
+      </w:r>
+    </w:p>
+    <w:p>
+      <w:pPr>
+        <w:pStyle w:val="ListParagraph"/>
+        <w:numPr>
+          <w:ilvl w:val="1"/>
+          <w:numId w:val="1"/>
+        </w:numPr>
+      </w:pPr>
+      <w:r>
+        <w:t>Look up habituation – you see something often enough you don’t think about it</w:t>
+      </w:r>
+    </w:p>
+    <w:p>
+      <w:pPr>
+        <w:pStyle w:val="ListParagraph"/>
+        <w:numPr>
+          <w:ilvl w:val="1"/>
+          <w:numId w:val="1"/>
+        </w:numPr>
+      </w:pPr>
+      <w:r>
+        <w:t>Talk to Jason Gerst about apple stuff</w:t>
       </w:r>
     </w:p>
     <w:sectPr>

</xml_diff>

<commit_message>
Added notes from Oct 27
</commit_message>
<xml_diff>
--- a/Advisor Meeting Notes.docx
+++ b/Advisor Meeting Notes.docx
@@ -26,15 +26,7 @@
         <w:t>We need to r</w:t>
       </w:r>
       <w:r>
-        <w:t xml:space="preserve">esearch technologies we are </w:t>
-      </w:r>
-      <w:proofErr w:type="gramStart"/>
-      <w:r>
-        <w:t>actually going</w:t>
-      </w:r>
-      <w:proofErr w:type="gramEnd"/>
-      <w:r>
-        <w:t xml:space="preserve"> to use</w:t>
+        <w:t>esearch technologies we are actually going to use</w:t>
       </w:r>
     </w:p>
     <w:p>
@@ -227,6 +219,134 @@
       </w:pPr>
       <w:r>
         <w:t>Talk to Jason Gerst about apple stuff</w:t>
+      </w:r>
+    </w:p>
+    <w:p>
+      <w:pPr>
+        <w:pStyle w:val="ListParagraph"/>
+        <w:numPr>
+          <w:ilvl w:val="0"/>
+          <w:numId w:val="1"/>
+        </w:numPr>
+      </w:pPr>
+      <w:r>
+        <w:t>10/27/2025</w:t>
+      </w:r>
+    </w:p>
+    <w:p>
+      <w:pPr>
+        <w:pStyle w:val="ListParagraph"/>
+        <w:numPr>
+          <w:ilvl w:val="1"/>
+          <w:numId w:val="1"/>
+        </w:numPr>
+      </w:pPr>
+      <w:r>
+        <w:t>Example senior design papers (past projects) are on the IT expo website</w:t>
+      </w:r>
+    </w:p>
+    <w:p>
+      <w:pPr>
+        <w:pStyle w:val="ListParagraph"/>
+        <w:numPr>
+          <w:ilvl w:val="2"/>
+          <w:numId w:val="1"/>
+        </w:numPr>
+      </w:pPr>
+      <w:hyperlink r:id="rId5" w:history="1">
+        <w:r>
+          <w:rPr>
+            <w:rStyle w:val="Hyperlink"/>
+          </w:rPr>
+          <w:t>https://guides.libraries.uc.edu/itseniordesign/pa</w:t>
+        </w:r>
+        <w:r>
+          <w:rPr>
+            <w:rStyle w:val="Hyperlink"/>
+          </w:rPr>
+          <w:t>s</w:t>
+        </w:r>
+        <w:r>
+          <w:rPr>
+            <w:rStyle w:val="Hyperlink"/>
+          </w:rPr>
+          <w:t>t_projects</w:t>
+        </w:r>
+      </w:hyperlink>
+    </w:p>
+    <w:p>
+      <w:pPr>
+        <w:pStyle w:val="ListParagraph"/>
+        <w:numPr>
+          <w:ilvl w:val="1"/>
+          <w:numId w:val="1"/>
+        </w:numPr>
+      </w:pPr>
+      <w:r>
+        <w:t>The technical diagram should be nearly complete at this point in the semester</w:t>
+      </w:r>
+    </w:p>
+    <w:p>
+      <w:pPr>
+        <w:pStyle w:val="ListParagraph"/>
+        <w:numPr>
+          <w:ilvl w:val="1"/>
+          <w:numId w:val="1"/>
+        </w:numPr>
+        <w:rPr>
+          <w:strike/>
+        </w:rPr>
+      </w:pPr>
+      <w:r>
+        <w:rPr>
+          <w:strike/>
+        </w:rPr>
+        <w:t>We need to schedule virtual meeting with advisor because meeting is cancelled for veteran’s day</w:t>
+      </w:r>
+    </w:p>
+    <w:p>
+      <w:pPr>
+        <w:pStyle w:val="ListParagraph"/>
+        <w:numPr>
+          <w:ilvl w:val="1"/>
+          <w:numId w:val="1"/>
+        </w:numPr>
+        <w:rPr>
+          <w:b/>
+          <w:bCs/>
+        </w:rPr>
+      </w:pPr>
+      <w:r>
+        <w:rPr>
+          <w:b/>
+          <w:bCs/>
+        </w:rPr>
+        <w:t>We have the option of meeting in person at 6</w:t>
+      </w:r>
+      <w:r>
+        <w:rPr>
+          <w:b/>
+          <w:bCs/>
+        </w:rPr>
+        <w:t xml:space="preserve"> – we will do this</w:t>
+      </w:r>
+    </w:p>
+    <w:p>
+      <w:pPr>
+        <w:pStyle w:val="ListParagraph"/>
+        <w:numPr>
+          <w:ilvl w:val="1"/>
+          <w:numId w:val="1"/>
+        </w:numPr>
+      </w:pPr>
+      <w:r>
+        <w:t xml:space="preserve">Project report draft – needs to cover the MVP (if we haven’t done </w:t>
+      </w:r>
+      <w:r>
+        <w:t>some aspect</w:t>
+      </w:r>
+      <w:r>
+        <w:t xml:space="preserve"> yet, include the plan for it)</w:t>
       </w:r>
     </w:p>
     <w:sectPr>
@@ -1277,6 +1397,41 @@
       <w:spacing w:val="5"/>
     </w:rPr>
   </w:style>
+  <w:style w:type="character" w:styleId="Hyperlink">
+    <w:name w:val="Hyperlink"/>
+    <w:basedOn w:val="DefaultParagraphFont"/>
+    <w:uiPriority w:val="99"/>
+    <w:unhideWhenUsed/>
+    <w:rsid w:val="000251B4"/>
+    <w:rPr>
+      <w:color w:val="467886" w:themeColor="hyperlink"/>
+      <w:u w:val="single"/>
+    </w:rPr>
+  </w:style>
+  <w:style w:type="character" w:styleId="UnresolvedMention">
+    <w:name w:val="Unresolved Mention"/>
+    <w:basedOn w:val="DefaultParagraphFont"/>
+    <w:uiPriority w:val="99"/>
+    <w:semiHidden/>
+    <w:unhideWhenUsed/>
+    <w:rsid w:val="000251B4"/>
+    <w:rPr>
+      <w:color w:val="605E5C"/>
+      <w:shd w:val="clear" w:color="auto" w:fill="E1DFDD"/>
+    </w:rPr>
+  </w:style>
+  <w:style w:type="character" w:styleId="FollowedHyperlink">
+    <w:name w:val="FollowedHyperlink"/>
+    <w:basedOn w:val="DefaultParagraphFont"/>
+    <w:uiPriority w:val="99"/>
+    <w:semiHidden/>
+    <w:unhideWhenUsed/>
+    <w:rsid w:val="000251B4"/>
+    <w:rPr>
+      <w:color w:val="96607D" w:themeColor="followedHyperlink"/>
+      <w:u w:val="single"/>
+    </w:rPr>
+  </w:style>
 </w:styles>
 </file>
 

</xml_diff>

<commit_message>
added 11/10 meeting notes
</commit_message>
<xml_diff>
--- a/Advisor Meeting Notes.docx
+++ b/Advisor Meeting Notes.docx
@@ -258,19 +258,7 @@
           <w:rPr>
             <w:rStyle w:val="Hyperlink"/>
           </w:rPr>
-          <w:t>https://guides.libraries.uc.edu/itseniordesign/pa</w:t>
-        </w:r>
-        <w:r>
-          <w:rPr>
-            <w:rStyle w:val="Hyperlink"/>
-          </w:rPr>
-          <w:t>s</w:t>
-        </w:r>
-        <w:r>
-          <w:rPr>
-            <w:rStyle w:val="Hyperlink"/>
-          </w:rPr>
-          <w:t>t_projects</w:t>
+          <w:t>https://guides.libraries.uc.edu/itseniordesign/past_projects</w:t>
         </w:r>
       </w:hyperlink>
     </w:p>
@@ -347,6 +335,111 @@
       </w:r>
       <w:r>
         <w:t xml:space="preserve"> yet, include the plan for it)</w:t>
+      </w:r>
+    </w:p>
+    <w:p>
+      <w:pPr>
+        <w:pStyle w:val="ListParagraph"/>
+        <w:numPr>
+          <w:ilvl w:val="0"/>
+          <w:numId w:val="1"/>
+        </w:numPr>
+      </w:pPr>
+      <w:r>
+        <w:t>11/10/2025</w:t>
+      </w:r>
+    </w:p>
+    <w:p>
+      <w:pPr>
+        <w:pStyle w:val="ListParagraph"/>
+        <w:numPr>
+          <w:ilvl w:val="1"/>
+          <w:numId w:val="1"/>
+        </w:numPr>
+      </w:pPr>
+      <w:r>
+        <w:t>To do Wednesday – go over Chase’s work/ideas and try to figure out exactly what android services we will use to track which app is open and time spent in app</w:t>
+      </w:r>
+    </w:p>
+    <w:p>
+      <w:pPr>
+        <w:pStyle w:val="ListParagraph"/>
+        <w:numPr>
+          <w:ilvl w:val="1"/>
+          <w:numId w:val="1"/>
+        </w:numPr>
+      </w:pPr>
+      <w:r>
+        <w:t>If we need to request permissions from the user, assume they will accept everything</w:t>
+      </w:r>
+    </w:p>
+    <w:p>
+      <w:pPr>
+        <w:pStyle w:val="ListParagraph"/>
+        <w:numPr>
+          <w:ilvl w:val="1"/>
+          <w:numId w:val="1"/>
+        </w:numPr>
+        <w:rPr>
+          <w:b/>
+          <w:bCs/>
+        </w:rPr>
+      </w:pPr>
+      <w:r>
+        <w:rPr>
+          <w:b/>
+          <w:bCs/>
+        </w:rPr>
+        <w:t>Winter break – DON’T DO NOTHING</w:t>
+      </w:r>
+    </w:p>
+    <w:p>
+      <w:pPr>
+        <w:pStyle w:val="ListParagraph"/>
+        <w:numPr>
+          <w:ilvl w:val="2"/>
+          <w:numId w:val="1"/>
+        </w:numPr>
+        <w:rPr>
+          <w:b/>
+          <w:bCs/>
+        </w:rPr>
+      </w:pPr>
+      <w:r>
+        <w:lastRenderedPageBreak/>
+        <w:t>Even just a small maintenance task is good</w:t>
+      </w:r>
+    </w:p>
+    <w:p>
+      <w:pPr>
+        <w:pStyle w:val="ListParagraph"/>
+        <w:numPr>
+          <w:ilvl w:val="2"/>
+          <w:numId w:val="1"/>
+        </w:numPr>
+        <w:rPr>
+          <w:b/>
+          <w:bCs/>
+        </w:rPr>
+      </w:pPr>
+      <w:r>
+        <w:t>The point is so that we do not come back after break having no idea what we were working on</w:t>
+      </w:r>
+    </w:p>
+    <w:p>
+      <w:pPr>
+        <w:pStyle w:val="ListParagraph"/>
+        <w:numPr>
+          <w:ilvl w:val="1"/>
+          <w:numId w:val="1"/>
+        </w:numPr>
+        <w:rPr>
+          <w:b/>
+          <w:bCs/>
+        </w:rPr>
+      </w:pPr>
+      <w:r>
+        <w:t>We need to schedule one more advisor meeting after our presentation (don’t do Monday of the third week of presentations)</w:t>
       </w:r>
     </w:p>
     <w:sectPr>

</xml_diff>